<commit_message>
Added more details in videogame check
</commit_message>
<xml_diff>
--- a/VideoGameShop/VideoGameShop/bin/Debug/product_check.docx
+++ b/VideoGameShop/VideoGameShop/bin/Debug/product_check.docx
@@ -105,6 +105,294 @@
         </w:rPr>
         <w:t>&lt;GAME_NAME&gt;</w:t>
       </w:r>
+    </w:p>
+    <w:p>
+      <w:pPr>
+        <w:rPr>
+          <w:rFonts w:ascii="Times New Roman" w:hAnsi="Times New Roman" w:cs="Times New Roman"/>
+          <w:sz w:val="28"/>
+          <w:szCs w:val="28"/>
+          <w:lang w:val="en-US"/>
+        </w:rPr>
+      </w:pPr>
+      <w:r>
+        <w:rPr>
+          <w:rFonts w:ascii="Times New Roman" w:hAnsi="Times New Roman" w:cs="Times New Roman"/>
+          <w:sz w:val="28"/>
+          <w:szCs w:val="28"/>
+          <w:lang w:val="ru-RU"/>
+        </w:rPr>
+        <w:t>Разработчик:</w:t>
+      </w:r>
+      <w:r>
+        <w:rPr>
+          <w:rFonts w:ascii="Times New Roman" w:hAnsi="Times New Roman" w:cs="Times New Roman"/>
+          <w:sz w:val="28"/>
+          <w:szCs w:val="28"/>
+          <w:lang w:val="en-US"/>
+        </w:rPr>
+        <w:t xml:space="preserve"> &lt;DEVELOPER&gt;</w:t>
+      </w:r>
+    </w:p>
+    <w:p>
+      <w:pPr>
+        <w:rPr>
+          <w:rFonts w:ascii="Times New Roman" w:hAnsi="Times New Roman" w:cs="Times New Roman"/>
+          <w:sz w:val="28"/>
+          <w:szCs w:val="28"/>
+          <w:lang w:val="en-US"/>
+        </w:rPr>
+      </w:pPr>
+      <w:r>
+        <w:rPr>
+          <w:rFonts w:ascii="Times New Roman" w:hAnsi="Times New Roman" w:cs="Times New Roman"/>
+          <w:sz w:val="28"/>
+          <w:szCs w:val="28"/>
+          <w:lang w:val="ru-RU"/>
+        </w:rPr>
+        <w:t>Публикатор:</w:t>
+      </w:r>
+      <w:r>
+        <w:rPr>
+          <w:rFonts w:ascii="Times New Roman" w:hAnsi="Times New Roman" w:cs="Times New Roman"/>
+          <w:sz w:val="28"/>
+          <w:szCs w:val="28"/>
+          <w:lang w:val="en-US"/>
+        </w:rPr>
+        <w:t xml:space="preserve"> &lt;PUBLISHER&gt;</w:t>
+      </w:r>
+    </w:p>
+    <w:p>
+      <w:pPr>
+        <w:rPr>
+          <w:rFonts w:ascii="Times New Roman" w:hAnsi="Times New Roman" w:cs="Times New Roman"/>
+          <w:sz w:val="28"/>
+          <w:szCs w:val="28"/>
+          <w:lang w:val="en-US"/>
+        </w:rPr>
+      </w:pPr>
+      <w:r>
+        <w:rPr>
+          <w:rFonts w:ascii="Times New Roman" w:hAnsi="Times New Roman" w:cs="Times New Roman"/>
+          <w:sz w:val="28"/>
+          <w:szCs w:val="28"/>
+          <w:lang w:val="ru-RU"/>
+        </w:rPr>
+        <w:t>Жанры</w:t>
+      </w:r>
+      <w:r>
+        <w:rPr>
+          <w:rFonts w:ascii="Times New Roman" w:hAnsi="Times New Roman" w:cs="Times New Roman"/>
+          <w:sz w:val="28"/>
+          <w:szCs w:val="28"/>
+          <w:lang w:val="en-US"/>
+        </w:rPr>
+        <w:t>: &lt;GENRES&gt;</w:t>
+      </w:r>
+    </w:p>
+    <w:p>
+      <w:pPr>
+        <w:rPr>
+          <w:rFonts w:ascii="Times New Roman" w:hAnsi="Times New Roman" w:cs="Times New Roman"/>
+          <w:sz w:val="28"/>
+          <w:szCs w:val="28"/>
+          <w:lang w:val="en-US"/>
+        </w:rPr>
+      </w:pPr>
+      <w:r>
+        <w:rPr>
+          <w:rFonts w:ascii="Times New Roman" w:hAnsi="Times New Roman" w:cs="Times New Roman"/>
+          <w:sz w:val="28"/>
+          <w:szCs w:val="28"/>
+          <w:lang w:val="ru-RU"/>
+        </w:rPr>
+        <w:t>Год выхода:</w:t>
+      </w:r>
+      <w:r>
+        <w:rPr>
+          <w:rFonts w:ascii="Times New Roman" w:hAnsi="Times New Roman" w:cs="Times New Roman"/>
+          <w:sz w:val="28"/>
+          <w:szCs w:val="28"/>
+          <w:lang w:val="en-US"/>
+        </w:rPr>
+        <w:t xml:space="preserve"> &lt;RELEASE_YEAR&gt;</w:t>
+      </w:r>
+    </w:p>
+    <w:p>
+      <w:pPr>
+        <w:rPr>
+          <w:rFonts w:ascii="Times New Roman" w:hAnsi="Times New Roman" w:cs="Times New Roman"/>
+          <w:sz w:val="28"/>
+          <w:szCs w:val="28"/>
+          <w:lang w:val="en-US"/>
+        </w:rPr>
+      </w:pPr>
+      <w:r>
+        <w:rPr>
+          <w:rFonts w:ascii="Times New Roman" w:hAnsi="Times New Roman" w:cs="Times New Roman"/>
+          <w:sz w:val="28"/>
+          <w:szCs w:val="28"/>
+          <w:lang w:val="ru-RU"/>
+        </w:rPr>
+        <w:t>Оценка критиков</w:t>
+      </w:r>
+      <w:r>
+        <w:rPr>
+          <w:rFonts w:ascii="Times New Roman" w:hAnsi="Times New Roman" w:cs="Times New Roman"/>
+          <w:sz w:val="28"/>
+          <w:szCs w:val="28"/>
+          <w:lang w:val="en-US"/>
+        </w:rPr>
+        <w:t>:</w:t>
+      </w:r>
+      <w:r>
+        <w:rPr>
+          <w:rFonts w:ascii="Times New Roman" w:hAnsi="Times New Roman" w:cs="Times New Roman"/>
+          <w:sz w:val="28"/>
+          <w:szCs w:val="28"/>
+          <w:lang w:val="en-US"/>
+        </w:rPr>
+        <w:t xml:space="preserve"> &lt;CRITICS_SCORE&gt;</w:t>
+      </w:r>
+    </w:p>
+    <w:p>
+      <w:pPr>
+        <w:rPr>
+          <w:rFonts w:ascii="Times New Roman" w:hAnsi="Times New Roman" w:cs="Times New Roman"/>
+          <w:sz w:val="28"/>
+          <w:szCs w:val="28"/>
+          <w:lang w:val="en-US"/>
+        </w:rPr>
+      </w:pPr>
+      <w:r>
+        <w:rPr>
+          <w:rFonts w:ascii="Times New Roman" w:hAnsi="Times New Roman" w:cs="Times New Roman"/>
+          <w:sz w:val="28"/>
+          <w:szCs w:val="28"/>
+          <w:lang w:val="ru-RU"/>
+        </w:rPr>
+        <w:t xml:space="preserve">Мин. </w:t>
+      </w:r>
+      <w:r>
+        <w:rPr>
+          <w:rFonts w:ascii="Times New Roman" w:hAnsi="Times New Roman" w:cs="Times New Roman"/>
+          <w:sz w:val="28"/>
+          <w:szCs w:val="28"/>
+          <w:lang w:val="ru-RU"/>
+        </w:rPr>
+        <w:t>п</w:t>
+      </w:r>
+      <w:r>
+        <w:rPr>
+          <w:rFonts w:ascii="Times New Roman" w:hAnsi="Times New Roman" w:cs="Times New Roman"/>
+          <w:sz w:val="28"/>
+          <w:szCs w:val="28"/>
+          <w:lang w:val="ru-RU"/>
+        </w:rPr>
+        <w:t>роцессор:</w:t>
+      </w:r>
+      <w:r>
+        <w:rPr>
+          <w:rFonts w:ascii="Times New Roman" w:hAnsi="Times New Roman" w:cs="Times New Roman"/>
+          <w:sz w:val="28"/>
+          <w:szCs w:val="28"/>
+          <w:lang w:val="en-US"/>
+        </w:rPr>
+        <w:t xml:space="preserve"> &lt;CPU_NAME&gt;</w:t>
+      </w:r>
+    </w:p>
+    <w:p>
+      <w:pPr>
+        <w:rPr>
+          <w:rFonts w:ascii="Times New Roman" w:hAnsi="Times New Roman" w:cs="Times New Roman"/>
+          <w:sz w:val="28"/>
+          <w:szCs w:val="28"/>
+          <w:lang w:val="en-US"/>
+        </w:rPr>
+      </w:pPr>
+      <w:r>
+        <w:rPr>
+          <w:rFonts w:ascii="Times New Roman" w:hAnsi="Times New Roman" w:cs="Times New Roman"/>
+          <w:sz w:val="28"/>
+          <w:szCs w:val="28"/>
+          <w:lang w:val="ru-RU"/>
+        </w:rPr>
+        <w:t xml:space="preserve">Мин. </w:t>
+      </w:r>
+      <w:r>
+        <w:rPr>
+          <w:rFonts w:ascii="Times New Roman" w:hAnsi="Times New Roman" w:cs="Times New Roman"/>
+          <w:sz w:val="28"/>
+          <w:szCs w:val="28"/>
+          <w:lang w:val="ru-RU"/>
+        </w:rPr>
+        <w:t>видеокарта</w:t>
+      </w:r>
+      <w:r>
+        <w:rPr>
+          <w:rFonts w:ascii="Times New Roman" w:hAnsi="Times New Roman" w:cs="Times New Roman"/>
+          <w:sz w:val="28"/>
+          <w:szCs w:val="28"/>
+          <w:lang w:val="ru-RU"/>
+        </w:rPr>
+        <w:t>:</w:t>
+      </w:r>
+      <w:r>
+        <w:rPr>
+          <w:rFonts w:ascii="Times New Roman" w:hAnsi="Times New Roman" w:cs="Times New Roman"/>
+          <w:sz w:val="28"/>
+          <w:szCs w:val="28"/>
+          <w:lang w:val="en-US"/>
+        </w:rPr>
+        <w:t xml:space="preserve"> &lt;VIDEOCARD_NAME&gt;</w:t>
+      </w:r>
+    </w:p>
+    <w:p>
+      <w:pPr>
+        <w:rPr>
+          <w:rFonts w:ascii="Times New Roman" w:hAnsi="Times New Roman" w:cs="Times New Roman"/>
+          <w:sz w:val="28"/>
+          <w:szCs w:val="28"/>
+          <w:lang w:val="en-US"/>
+        </w:rPr>
+      </w:pPr>
+      <w:r>
+        <w:rPr>
+          <w:rFonts w:ascii="Times New Roman" w:hAnsi="Times New Roman" w:cs="Times New Roman"/>
+          <w:sz w:val="28"/>
+          <w:szCs w:val="28"/>
+          <w:lang w:val="ru-RU"/>
+        </w:rPr>
+        <w:t>Количество оперативной памяти</w:t>
+      </w:r>
+      <w:r>
+        <w:rPr>
+          <w:rFonts w:ascii="Times New Roman" w:hAnsi="Times New Roman" w:cs="Times New Roman"/>
+          <w:sz w:val="28"/>
+          <w:szCs w:val="28"/>
+          <w:lang w:val="en-US"/>
+        </w:rPr>
+        <w:t>:</w:t>
+      </w:r>
+      <w:r>
+        <w:rPr>
+          <w:rFonts w:ascii="Times New Roman" w:hAnsi="Times New Roman" w:cs="Times New Roman"/>
+          <w:sz w:val="28"/>
+          <w:szCs w:val="28"/>
+          <w:lang w:val="en-US"/>
+        </w:rPr>
+        <w:t xml:space="preserve"> &lt;RAM_AMOUNT&gt;</w:t>
+      </w:r>
+    </w:p>
+    <w:p>
+      <w:pPr>
+        <w:rPr>
+          <w:rFonts w:ascii="Times New Roman" w:hAnsi="Times New Roman" w:cs="Times New Roman"/>
+          <w:sz w:val="28"/>
+          <w:szCs w:val="28"/>
+          <w:lang w:val="en-US"/>
+        </w:rPr>
+      </w:pPr>
     </w:p>
     <w:p>
       <w:pPr>

</xml_diff>